<commit_message>
Update documentation to v3.0-beta2
</commit_message>
<xml_diff>
--- a/Documentation/Changelog.docx
+++ b/Documentation/Changelog.docx
@@ -82,8 +82,6 @@
       <w:r>
         <w:t xml:space="preserve"> to find and read/write to addresses directly.</w:t>
       </w:r>
-      <w:bookmarkStart w:id="0" w:name="_GoBack"/>
-      <w:bookmarkEnd w:id="0"/>
     </w:p>
     <w:p>
       <w:pPr>
@@ -998,12 +996,15 @@
         <w:t>3.0</w:t>
       </w:r>
       <w:r>
-        <w:t>-beta1</w:t>
-      </w:r>
-    </w:p>
-    <w:p>
-      <w:r>
-        <w:t xml:space="preserve">Check the alpha release notes on </w:t>
+        <w:t>-beta</w:t>
+      </w:r>
+      <w:r>
+        <w:t>2</w:t>
+      </w:r>
+    </w:p>
+    <w:p>
+      <w:r>
+        <w:t xml:space="preserve">Check the release notes on </w:t>
       </w:r>
       <w:proofErr w:type="spellStart"/>
       <w:r>
@@ -1111,6 +1112,22 @@
         <w:pStyle w:val="NoSpacing"/>
       </w:pPr>
       <w:r>
+        <w:t>Fix vehicle change detection</w:t>
+      </w:r>
+    </w:p>
+    <w:p>
+      <w:pPr>
+        <w:pStyle w:val="NoSpacing"/>
+      </w:pPr>
+      <w:r>
+        <w:t>Fix specific first gear only vehicles having a nonfunctional neutral (remove neutral for these)</w:t>
+      </w:r>
+    </w:p>
+    <w:p>
+      <w:pPr>
+        <w:pStyle w:val="NoSpacing"/>
+      </w:pPr>
+      <w:r>
         <w:t>Fix other cars not moving when clutch pressed</w:t>
       </w:r>
     </w:p>
@@ -1119,15 +1136,23 @@
         <w:pStyle w:val="NoSpacing"/>
       </w:pPr>
       <w:r>
-        <w:t xml:space="preserve">Change </w:t>
-      </w:r>
-      <w:proofErr w:type="spellStart"/>
-      <w:r>
-        <w:t>neutral+clutch</w:t>
-      </w:r>
-      <w:proofErr w:type="spellEnd"/>
-      <w:r>
-        <w:t xml:space="preserve"> behavior in higher gears</w:t>
+        <w:t>Cleaner vehicle swap/leave procedure</w:t>
+      </w:r>
+    </w:p>
+    <w:p>
+      <w:pPr>
+        <w:pStyle w:val="NoSpacing"/>
+      </w:pPr>
+      <w:r>
+        <w:t>Change neutral/clutch revving to be more gradual and natural</w:t>
+      </w:r>
+    </w:p>
+    <w:p>
+      <w:pPr>
+        <w:pStyle w:val="NoSpacing"/>
+      </w:pPr>
+      <w:r>
+        <w:t>Change clutch slipping in higher gears to be less fake</w:t>
       </w:r>
     </w:p>
     <w:p>
@@ -1194,11 +1219,8 @@
       <w:pPr>
         <w:pStyle w:val="NoSpacing"/>
       </w:pPr>
-    </w:p>
-    <w:p>
-      <w:pPr>
-        <w:pStyle w:val="NoSpacing"/>
-      </w:pPr>
+      <w:bookmarkStart w:id="0" w:name="_GoBack"/>
+      <w:bookmarkEnd w:id="0"/>
     </w:p>
     <w:sectPr>
       <w:pgSz w:w="12240" w:h="15840"/>

</xml_diff>

<commit_message>
Update documentation to v3.0-beta3
</commit_message>
<xml_diff>
--- a/Documentation/Changelog.docx
+++ b/Documentation/Changelog.docx
@@ -999,7 +999,7 @@
         <w:t>-beta</w:t>
       </w:r>
       <w:r>
-        <w:t>2</w:t>
+        <w:t>3</w:t>
       </w:r>
     </w:p>
     <w:p>
@@ -1012,7 +1012,16 @@
       </w:r>
       <w:proofErr w:type="spellEnd"/>
       <w:r>
-        <w:t xml:space="preserve"> for more details, or the commit messages.</w:t>
+        <w:t xml:space="preserve"> for more details</w:t>
+      </w:r>
+      <w:r>
+        <w:t xml:space="preserve"> from the betas</w:t>
+      </w:r>
+      <w:r>
+        <w:t>, or the commit messages.</w:t>
+      </w:r>
+      <w:r>
+        <w:t xml:space="preserve"> Changes listed below are in respect to 2.0.2.</w:t>
       </w:r>
     </w:p>
     <w:p>
@@ -1068,20 +1077,32 @@
     <w:p>
       <w:pPr>
         <w:pStyle w:val="NoSpacing"/>
-      </w:pPr>
-      <w:r>
-        <w:t>Add automatic input detection and isolation</w:t>
-      </w:r>
-    </w:p>
-    <w:p>
-      <w:pPr>
-        <w:pStyle w:val="NoSpacing"/>
         <w:numPr>
           <w:ilvl w:val="0"/>
           <w:numId w:val="3"/>
         </w:numPr>
       </w:pPr>
       <w:r>
+        <w:t>0-delay steering input (controller input is/was still smoothed out)</w:t>
+      </w:r>
+    </w:p>
+    <w:p>
+      <w:pPr>
+        <w:pStyle w:val="NoSpacing"/>
+      </w:pPr>
+      <w:r>
+        <w:t>Add automatic input detection and isolation</w:t>
+      </w:r>
+    </w:p>
+    <w:p>
+      <w:pPr>
+        <w:pStyle w:val="NoSpacing"/>
+        <w:numPr>
+          <w:ilvl w:val="0"/>
+          <w:numId w:val="3"/>
+        </w:numPr>
+      </w:pPr>
+      <w:r>
         <w:t>Switch to sequential on controller input</w:t>
       </w:r>
     </w:p>
@@ -1112,6 +1133,14 @@
         <w:pStyle w:val="NoSpacing"/>
       </w:pPr>
       <w:r>
+        <w:t>Add engine restart by pressing throttle</w:t>
+      </w:r>
+    </w:p>
+    <w:p>
+      <w:pPr>
+        <w:pStyle w:val="NoSpacing"/>
+      </w:pPr>
+      <w:r>
         <w:t>Fix vehicle change detection</w:t>
       </w:r>
     </w:p>
@@ -1144,7 +1173,18 @@
         <w:pStyle w:val="NoSpacing"/>
       </w:pPr>
       <w:r>
-        <w:t>Change neutral/clutch revving to be more gradual and natural</w:t>
+        <w:t>Rework</w:t>
+      </w:r>
+      <w:r>
+        <w:t xml:space="preserve"> neutral/clutch revving to be more gradual and natural</w:t>
+      </w:r>
+    </w:p>
+    <w:p>
+      <w:pPr>
+        <w:pStyle w:val="NoSpacing"/>
+      </w:pPr>
+      <w:r>
+        <w:t>Change reverse in first gear behavior to do a burnout if the vehicle is strong enough</w:t>
       </w:r>
     </w:p>
     <w:p>
@@ -1219,6 +1259,8 @@
       <w:pPr>
         <w:pStyle w:val="NoSpacing"/>
       </w:pPr>
+    </w:p>
+    <w:p>
       <w:bookmarkStart w:id="0" w:name="_GoBack"/>
       <w:bookmarkEnd w:id="0"/>
     </w:p>

</xml_diff>

<commit_message>
Add automatic gear box
Currently implemented as R-N-D. Parking gear under consideration as this
is a game and that'd be a bit silly.
</commit_message>
<xml_diff>
--- a/Documentation/Changelog.docx
+++ b/Documentation/Changelog.docx
@@ -7,23 +7,16 @@
         <w:pStyle w:val="Title"/>
       </w:pPr>
       <w:r>
-        <w:t xml:space="preserve">Manual Transmission v3.0 by </w:t>
-      </w:r>
-      <w:proofErr w:type="spellStart"/>
-      <w:r>
-        <w:t>ikt</w:t>
-      </w:r>
-      <w:proofErr w:type="spellEnd"/>
+        <w:t>Manual Transmission v3.0 by ikt</w:t>
+      </w:r>
     </w:p>
     <w:p>
       <w:pPr>
         <w:pStyle w:val="Subtitle"/>
       </w:pPr>
-      <w:proofErr w:type="spellStart"/>
       <w:r>
         <w:t>Changelog</w:t>
       </w:r>
-      <w:proofErr w:type="spellEnd"/>
     </w:p>
     <w:p>
       <w:pPr>
@@ -40,47 +33,7 @@
     </w:p>
     <w:p>
       <w:r>
-        <w:t xml:space="preserve">This mod started out as a simple C# </w:t>
-      </w:r>
-      <w:proofErr w:type="spellStart"/>
-      <w:r>
-        <w:t>ScriptHookVDotNet</w:t>
-      </w:r>
-      <w:proofErr w:type="spellEnd"/>
-      <w:r>
-        <w:t xml:space="preserve"> script with a few modifications allowing to piggyback </w:t>
-      </w:r>
-      <w:proofErr w:type="spellStart"/>
-      <w:r>
-        <w:t>ScriptHookVDotNet</w:t>
-      </w:r>
-      <w:proofErr w:type="spellEnd"/>
-      <w:r>
-        <w:t xml:space="preserve"> for memory access for gear handling and stuff. For independency of a butchered fork, this mod has been moved over to native </w:t>
-      </w:r>
-      <w:proofErr w:type="spellStart"/>
-      <w:r>
-        <w:t>ScriptHookV</w:t>
-      </w:r>
-      <w:proofErr w:type="spellEnd"/>
-      <w:r>
-        <w:t xml:space="preserve">, borrowing the </w:t>
-      </w:r>
-      <w:proofErr w:type="spellStart"/>
-      <w:r>
-        <w:t>MemoryAccess</w:t>
-      </w:r>
-      <w:proofErr w:type="spellEnd"/>
-      <w:r>
-        <w:t xml:space="preserve"> class from the original </w:t>
-      </w:r>
-      <w:proofErr w:type="spellStart"/>
-      <w:r>
-        <w:t>ScriptHookVDotNet</w:t>
-      </w:r>
-      <w:proofErr w:type="spellEnd"/>
-      <w:r>
-        <w:t xml:space="preserve"> to find and read/write to addresses directly.</w:t>
+        <w:t>This mod started out as a simple C# ScriptHookVDotNet script with a few modifications allowing to piggyback ScriptHookVDotNet for memory access for gear handling and stuff. For independency of a butchered fork, this mod has been moved over to native ScriptHookV, borrowing the MemoryAccess class from the original ScriptHookVDotNet to find and read/write to addresses directly.</w:t>
       </w:r>
     </w:p>
     <w:p>
@@ -170,15 +123,7 @@
         <w:pStyle w:val="NoSpacing"/>
       </w:pPr>
       <w:r>
-        <w:t xml:space="preserve">Fix </w:t>
-      </w:r>
-      <w:proofErr w:type="spellStart"/>
-      <w:r>
-        <w:t>overrevving</w:t>
-      </w:r>
-      <w:proofErr w:type="spellEnd"/>
-      <w:r>
-        <w:t xml:space="preserve"> behavior</w:t>
+        <w:t>Fix overrevving behavior</w:t>
       </w:r>
     </w:p>
     <w:p>
@@ -215,23 +160,7 @@
         <w:pStyle w:val="NoSpacing"/>
       </w:pPr>
       <w:r>
-        <w:t xml:space="preserve">Preliminary </w:t>
-      </w:r>
-      <w:proofErr w:type="spellStart"/>
-      <w:r>
-        <w:t>compatiblity</w:t>
-      </w:r>
-      <w:proofErr w:type="spellEnd"/>
-      <w:r>
-        <w:t xml:space="preserve"> with </w:t>
-      </w:r>
-      <w:proofErr w:type="spellStart"/>
-      <w:r>
-        <w:t>LeFix</w:t>
-      </w:r>
-      <w:proofErr w:type="spellEnd"/>
-      <w:r>
-        <w:t xml:space="preserve"> Speedometer for gear shift indicators</w:t>
+        <w:t>Preliminary compatiblity with LeFix Speedometer for gear shift indicators</w:t>
       </w:r>
     </w:p>
     <w:p>
@@ -247,13 +176,8 @@
         <w:pStyle w:val="NoSpacing"/>
       </w:pPr>
       <w:r>
-        <w:t xml:space="preserve">Changes in </w:t>
-      </w:r>
-      <w:proofErr w:type="spellStart"/>
-      <w:r>
-        <w:t>ini</w:t>
-      </w:r>
-      <w:proofErr w:type="spellEnd"/>
+        <w:t>Changes in ini</w:t>
+      </w:r>
     </w:p>
     <w:p>
       <w:pPr>
@@ -273,31 +197,15 @@
         <w:pStyle w:val="NoSpacing"/>
       </w:pPr>
       <w:r>
-        <w:t xml:space="preserve">Full compatibility with </w:t>
-      </w:r>
-      <w:proofErr w:type="spellStart"/>
-      <w:r>
-        <w:t>LeFix</w:t>
-      </w:r>
-      <w:proofErr w:type="spellEnd"/>
-      <w:r>
-        <w:t xml:space="preserve"> Speedometer for gear shift indicators</w:t>
-      </w:r>
-    </w:p>
-    <w:p>
-      <w:pPr>
-        <w:pStyle w:val="NoSpacing"/>
-      </w:pPr>
-      <w:r>
-        <w:t xml:space="preserve">Restore 1.2 </w:t>
-      </w:r>
-      <w:proofErr w:type="spellStart"/>
-      <w:r>
-        <w:t>overrevving</w:t>
-      </w:r>
-      <w:proofErr w:type="spellEnd"/>
-      <w:r>
-        <w:t xml:space="preserve"> behavior</w:t>
+        <w:t>Full compatibility with LeFix Speedometer for gear shift indicators</w:t>
+      </w:r>
+    </w:p>
+    <w:p>
+      <w:pPr>
+        <w:pStyle w:val="NoSpacing"/>
+      </w:pPr>
+      <w:r>
+        <w:t>Restore 1.2 overrevving behavior</w:t>
       </w:r>
     </w:p>
     <w:p>
@@ -326,13 +234,8 @@
         <w:pStyle w:val="NoSpacing"/>
       </w:pPr>
       <w:r>
-        <w:t>Enable/Disable manual gears by default in .</w:t>
-      </w:r>
-      <w:proofErr w:type="spellStart"/>
-      <w:r>
-        <w:t>ini</w:t>
-      </w:r>
-      <w:proofErr w:type="spellEnd"/>
+        <w:t>Enable/Disable manual gears by default in .ini</w:t>
+      </w:r>
     </w:p>
     <w:p>
       <w:pPr>
@@ -398,31 +301,15 @@
         <w:pStyle w:val="NoSpacing"/>
       </w:pPr>
       <w:r>
-        <w:t xml:space="preserve">Top gear known (Thank you, </w:t>
-      </w:r>
-      <w:proofErr w:type="spellStart"/>
-      <w:r>
-        <w:t>kagikn</w:t>
-      </w:r>
-      <w:proofErr w:type="spellEnd"/>
-      <w:r>
-        <w:t>!)</w:t>
-      </w:r>
-    </w:p>
-    <w:p>
-      <w:pPr>
-        <w:pStyle w:val="NoSpacing"/>
-      </w:pPr>
-      <w:r>
-        <w:t xml:space="preserve">Full clutch control (Thank you, </w:t>
-      </w:r>
-      <w:proofErr w:type="spellStart"/>
-      <w:r>
-        <w:t>leftas</w:t>
-      </w:r>
-      <w:proofErr w:type="spellEnd"/>
-      <w:r>
-        <w:t>!)</w:t>
+        <w:t>Top gear known (Thank you, kagikn!)</w:t>
+      </w:r>
+    </w:p>
+    <w:p>
+      <w:pPr>
+        <w:pStyle w:val="NoSpacing"/>
+      </w:pPr>
+      <w:r>
+        <w:t>Full clutch control (Thank you, leftas!)</w:t>
       </w:r>
     </w:p>
     <w:p>
@@ -634,15 +521,7 @@
         <w:pStyle w:val="NoSpacing"/>
       </w:pPr>
       <w:r>
-        <w:t>Add controller button for toggle (</w:t>
-      </w:r>
-      <w:proofErr w:type="spellStart"/>
-      <w:r>
-        <w:t>Dpad</w:t>
-      </w:r>
-      <w:proofErr w:type="spellEnd"/>
-      <w:r>
-        <w:t xml:space="preserve"> Right for 0.5s)</w:t>
+        <w:t>Add controller button for toggle (Dpad Right for 0.5s)</w:t>
       </w:r>
     </w:p>
     <w:p>
@@ -651,15 +530,7 @@
       </w:pPr>
       <w:r>
         <w:lastRenderedPageBreak/>
-        <w:t>Add keyboard key for toggle H-shifter (default</w:t>
-      </w:r>
-      <w:proofErr w:type="gramStart"/>
-      <w:r>
-        <w:t>: }</w:t>
-      </w:r>
-      <w:proofErr w:type="gramEnd"/>
-      <w:r>
-        <w:t>] key)</w:t>
+        <w:t>Add keyboard key for toggle H-shifter (default: }] key)</w:t>
       </w:r>
     </w:p>
     <w:p>
@@ -712,21 +583,8 @@
         <w:pStyle w:val="NoSpacing"/>
       </w:pPr>
       <w:r>
-        <w:t xml:space="preserve">Fix </w:t>
-      </w:r>
-      <w:proofErr w:type="spellStart"/>
-      <w:r>
-        <w:t>ToggleH</w:t>
-      </w:r>
-      <w:proofErr w:type="spellEnd"/>
-      <w:r>
-        <w:t xml:space="preserve"> button being overwritten instead of </w:t>
-      </w:r>
-      <w:proofErr w:type="spellStart"/>
-      <w:r>
-        <w:t>EnableH</w:t>
-      </w:r>
-      <w:proofErr w:type="spellEnd"/>
+        <w:t>Fix ToggleH button being overwritten instead of EnableH</w:t>
+      </w:r>
     </w:p>
     <w:p>
       <w:pPr>
@@ -807,15 +665,7 @@
         <w:pStyle w:val="NoSpacing"/>
       </w:pPr>
       <w:r>
-        <w:t xml:space="preserve">* Switch to </w:t>
-      </w:r>
-      <w:proofErr w:type="spellStart"/>
-      <w:r>
-        <w:t>XInput</w:t>
-      </w:r>
-      <w:proofErr w:type="spellEnd"/>
-      <w:r>
-        <w:t xml:space="preserve"> controller readout</w:t>
+        <w:t>* Switch to XInput controller readout</w:t>
       </w:r>
     </w:p>
     <w:p>
@@ -894,13 +744,8 @@
       <w:pPr>
         <w:pStyle w:val="NoSpacing"/>
       </w:pPr>
-      <w:proofErr w:type="spellStart"/>
-      <w:r>
-        <w:t>Misc</w:t>
-      </w:r>
-      <w:proofErr w:type="spellEnd"/>
-      <w:r>
-        <w:t>:</w:t>
+      <w:r>
+        <w:t>Misc:</w:t>
       </w:r>
     </w:p>
     <w:p>
@@ -937,13 +782,8 @@
         <w:pStyle w:val="NoSpacing"/>
       </w:pPr>
       <w:r>
-        <w:t xml:space="preserve">Improve requirements for </w:t>
-      </w:r>
-      <w:proofErr w:type="spellStart"/>
-      <w:r>
-        <w:t>AutoReverse</w:t>
-      </w:r>
-      <w:proofErr w:type="spellEnd"/>
+        <w:t>Improve requirements for AutoReverse</w:t>
+      </w:r>
     </w:p>
     <w:p>
       <w:pPr>
@@ -998,15 +838,7 @@
     </w:p>
     <w:p>
       <w:r>
-        <w:t xml:space="preserve">Check the release notes on </w:t>
-      </w:r>
-      <w:proofErr w:type="spellStart"/>
-      <w:r>
-        <w:t>GitHub</w:t>
-      </w:r>
-      <w:proofErr w:type="spellEnd"/>
-      <w:r>
-        <w:t xml:space="preserve"> for more details</w:t>
+        <w:t>Check the release notes on GitHub for more details</w:t>
       </w:r>
       <w:r>
         <w:t xml:space="preserve"> from the betas</w:t>
@@ -1092,18 +924,10 @@
         <w:t>Useful vehicle functions available</w:t>
       </w:r>
       <w:r>
-        <w:t xml:space="preserve"> and </w:t>
-      </w:r>
-      <w:proofErr w:type="spellStart"/>
-      <w:r>
-        <w:t>mapp</w:t>
-      </w:r>
-      <w:r>
-        <w:t>able</w:t>
-      </w:r>
-      <w:proofErr w:type="spellEnd"/>
-      <w:r>
-        <w:t xml:space="preserve"> on wheel</w:t>
+        <w:t xml:space="preserve"> and mapp</w:t>
+      </w:r>
+      <w:r>
+        <w:t>able on wheel</w:t>
       </w:r>
     </w:p>
     <w:p>
@@ -1264,15 +1088,7 @@
     </w:p>
     <w:p>
       <w:r>
-        <w:t>Change .</w:t>
-      </w:r>
-      <w:proofErr w:type="spellStart"/>
-      <w:r>
-        <w:t>ini</w:t>
-      </w:r>
-      <w:proofErr w:type="spellEnd"/>
-      <w:r>
-        <w:t xml:space="preserve"> format</w:t>
+        <w:t>Change .ini format</w:t>
       </w:r>
     </w:p>
     <w:p>
@@ -1397,15 +1213,7 @@
         </w:numPr>
       </w:pPr>
       <w:r>
-        <w:t xml:space="preserve">8 </w:t>
-      </w:r>
-      <w:proofErr w:type="spellStart"/>
-      <w:r>
-        <w:t>Dpad</w:t>
-      </w:r>
-      <w:proofErr w:type="spellEnd"/>
-      <w:r>
-        <w:t xml:space="preserve"> directions</w:t>
+        <w:t>8 Dpad directions</w:t>
       </w:r>
     </w:p>
     <w:p>
@@ -1499,6 +1307,18 @@
       <w:pPr>
         <w:pStyle w:val="ListParagraph"/>
         <w:numPr>
+          <w:ilvl w:val="1"/>
+          <w:numId w:val="1"/>
+        </w:numPr>
+      </w:pPr>
+      <w:r>
+        <w:t>Understeer and oversteer conditions for force feedback parameters</w:t>
+      </w:r>
+    </w:p>
+    <w:p>
+      <w:pPr>
+        <w:pStyle w:val="ListParagraph"/>
+        <w:numPr>
           <w:ilvl w:val="0"/>
           <w:numId w:val="1"/>
         </w:numPr>
@@ -1545,8 +1365,10 @@
         </w:numPr>
       </w:pPr>
       <w:r>
-        <w:t>Add a hill starting effect, compensating for GTA V’s automatic brakes</w:t>
-      </w:r>
+        <w:t>Add an automatic gear box, implemented as R-N-D.</w:t>
+      </w:r>
+      <w:bookmarkStart w:id="0" w:name="_GoBack"/>
+      <w:bookmarkEnd w:id="0"/>
     </w:p>
     <w:p>
       <w:pPr>
@@ -1557,15 +1379,7 @@
         </w:numPr>
       </w:pPr>
       <w:r>
-        <w:t xml:space="preserve">Allow turning off cross-script communication for </w:t>
-      </w:r>
-      <w:proofErr w:type="spellStart"/>
-      <w:r>
-        <w:t>CitizenFX</w:t>
-      </w:r>
-      <w:proofErr w:type="spellEnd"/>
-      <w:r>
-        <w:t>-based mods</w:t>
+        <w:t>Add a hill starting effect, compensating for GTA V’s automatic brakes</w:t>
       </w:r>
     </w:p>
     <w:p>
@@ -1576,9 +1390,11 @@
           <w:numId w:val="1"/>
         </w:numPr>
       </w:pPr>
-      <w:bookmarkStart w:id="0" w:name="_GoBack"/>
-      <w:bookmarkEnd w:id="0"/>
-    </w:p>
+      <w:r>
+        <w:t>Allow turning off cross-script communication for CitizenFX-based mods</w:t>
+      </w:r>
+    </w:p>
+    <w:p/>
     <w:sectPr>
       <w:pgSz w:w="12240" w:h="15840"/>
       <w:pgMar w:top="1440" w:right="1440" w:bottom="1440" w:left="1440" w:header="708" w:footer="708" w:gutter="0"/>

</xml_diff>